<commit_message>
Final Ticket Package Updates
</commit_message>
<xml_diff>
--- a/Woodbadge-S7-427-17/!Ticket/Ticket3/!Ticket Goal 3.docx
+++ b/Woodbadge-S7-427-17/!Ticket/Ticket3/!Ticket Goal 3.docx
@@ -650,8 +650,6 @@
         <w:contextualSpacing/>
         <w:jc w:val="both"/>
       </w:pPr>
-      <w:bookmarkStart w:id="0" w:name="_GoBack"/>
-      <w:bookmarkEnd w:id="0"/>
     </w:p>
     <w:p>
       <w:pPr>
@@ -750,23 +748,6 @@
           <w:rFonts w:ascii="Calibri" w:eastAsia="Calibri" w:hAnsi="Calibri" w:cs="Calibri"/>
         </w:rPr>
         <w:t>Review and inspection of the following items by my ticket counselor:</w:t>
-      </w:r>
-    </w:p>
-    <w:p>
-      <w:pPr>
-        <w:numPr>
-          <w:ilvl w:val="0"/>
-          <w:numId w:val="5"/>
-        </w:numPr>
-        <w:spacing w:before="40" w:line="288" w:lineRule="auto"/>
-        <w:contextualSpacing/>
-        <w:jc w:val="both"/>
-      </w:pPr>
-      <w:r>
-        <w:rPr>
-          <w:rFonts w:ascii="Calibri" w:eastAsia="Calibri" w:hAnsi="Calibri" w:cs="Calibri"/>
-        </w:rPr>
-        <w:t>The district commissioner will approve the final product as meeting the standards of the district and the commissioner program.</w:t>
       </w:r>
     </w:p>
     <w:p>
@@ -834,6 +815,11 @@
       </w:pPr>
     </w:p>
     <w:p>
+      <w:pPr>
+        <w:rPr>
+          <w:rFonts w:ascii="Calibri" w:eastAsia="Calibri" w:hAnsi="Calibri" w:cs="Calibri"/>
+        </w:rPr>
+      </w:pPr>
       <w:r>
         <w:rPr>
           <w:rFonts w:ascii="Calibri" w:eastAsia="Calibri" w:hAnsi="Calibri" w:cs="Calibri"/>
@@ -881,6 +867,19 @@
         </w:rPr>
         <w:t>_______________</w:t>
       </w:r>
+    </w:p>
+    <w:p>
+      <w:r>
+        <w:br w:type="page"/>
+      </w:r>
+    </w:p>
+    <w:p>
+      <w:r>
+        <w:lastRenderedPageBreak/>
+        <w:t xml:space="preserve">This item proved to be one of the more useful ticket items I produced. I’ve used it on two new units, and they have asked if it can be re-written as a web page that they can use as an on-going tool for self-assessment. I am working on that process now. I have attached a sample unit’s report based on made up answers to show how the recommendations page is produced. </w:t>
+      </w:r>
+      <w:bookmarkStart w:id="0" w:name="_GoBack"/>
+      <w:bookmarkEnd w:id="0"/>
     </w:p>
     <w:sectPr>
       <w:pgSz w:w="12240" w:h="15840"/>

</xml_diff>